<commit_message>
Finished Elevens lab and questions
</commit_message>
<xml_diff>
--- a/resources/Elevens/elevens lab.docx
+++ b/resources/Elevens/elevens lab.docx
@@ -1008,7 +1008,7 @@
           </mc:Choice>
           <mc:Fallback>
             <w:pict>
-              <v:shapetype w14:anchorId="0BBEA053" id="_x0000_t32" coordsize="21600,21600" o:spt="32" o:oned="t" path="m,l21600,21600e" filled="f">
+              <v:shapetype w14:anchorId="08D52848" id="_x0000_t32" coordsize="21600,21600" o:spt="32" o:oned="t" path="m,l21600,21600e" filled="f">
                 <v:path arrowok="t" fillok="f" o:connecttype="none"/>
                 <o:lock v:ext="edit" shapetype="t"/>
               </v:shapetype>
@@ -1068,6 +1068,125 @@
       </w:pPr>
       <w:r>
         <w:t>They are all designed around a 1-player system and all involve a full deck of cards. Also, none of them involve strategy.</w:t>
+      </w:r>
+    </w:p>
+    <w:p>
+      <w:pPr>
+        <w:pStyle w:val="NoSpacing"/>
+        <w:numPr>
+          <w:ilvl w:val="0"/>
+          <w:numId w:val="5"/>
+        </w:numPr>
+      </w:pPr>
+      <w:r>
+        <w:t xml:space="preserve">The instance variable is initialized in the Board class. Inside constructor of </w:t>
+      </w:r>
+      <w:proofErr w:type="spellStart"/>
+      <w:r>
+        <w:t>ElevensBoard</w:t>
+      </w:r>
+      <w:proofErr w:type="spellEnd"/>
+      <w:r>
+        <w:t>, the values are passed into the constructor of the superclass.</w:t>
+      </w:r>
+    </w:p>
+    <w:p>
+      <w:pPr>
+        <w:pStyle w:val="NoSpacing"/>
+        <w:numPr>
+          <w:ilvl w:val="0"/>
+          <w:numId w:val="5"/>
+        </w:numPr>
+      </w:pPr>
+      <w:r>
+        <w:t>They cover all the differences because all of the methods that are exactly shareable between the card games are implemented in the Board class while the overlapping functions that require different impl</w:t>
+      </w:r>
+      <w:r>
+        <w:t>e</w:t>
+      </w:r>
+      <w:r>
+        <w:t>mentations (</w:t>
+      </w:r>
+      <w:proofErr w:type="spellStart"/>
+      <w:r>
+        <w:t>anotherPlayIsPossible</w:t>
+      </w:r>
+      <w:proofErr w:type="spellEnd"/>
+      <w:r>
+        <w:t xml:space="preserve"> and </w:t>
+      </w:r>
+      <w:proofErr w:type="spellStart"/>
+      <w:r>
+        <w:t>isLegal</w:t>
+      </w:r>
+      <w:proofErr w:type="spellEnd"/>
+      <w:r>
+        <w:t>) are abstract, and thus implemented in the respective board game subclasses.</w:t>
+      </w:r>
+    </w:p>
+    <w:p>
+      <w:pPr>
+        <w:pStyle w:val="NoSpacing"/>
+      </w:pPr>
+    </w:p>
+    <w:p>
+      <w:pPr>
+        <w:pStyle w:val="NoSpacing"/>
+        <w:rPr>
+          <w:b/>
+          <w:u w:val="single"/>
+        </w:rPr>
+      </w:pPr>
+      <w:r>
+        <w:rPr>
+          <w:b/>
+          <w:u w:val="single"/>
+        </w:rPr>
+        <w:t>Activity 9:</w:t>
+      </w:r>
+    </w:p>
+    <w:p>
+      <w:pPr>
+        <w:pStyle w:val="NoSpacing"/>
+        <w:numPr>
+          <w:ilvl w:val="0"/>
+          <w:numId w:val="6"/>
+        </w:numPr>
+      </w:pPr>
+      <w:r>
+        <w:t>Since size is an instance variable (for each object) it gets defined and runtime and is accessible this way. This means it does not need setters and getters because it is already defined.</w:t>
+      </w:r>
+    </w:p>
+    <w:p>
+      <w:pPr>
+        <w:pStyle w:val="NoSpacing"/>
+        <w:numPr>
+          <w:ilvl w:val="0"/>
+          <w:numId w:val="6"/>
+        </w:numPr>
+      </w:pPr>
+      <w:r>
+        <w:t>Because removing and replacing cards is a features of all games, whether 13, 11, etc. This means it does not need to be an abstract method and instead can be defined completely in the Board class.</w:t>
+      </w:r>
+    </w:p>
+    <w:p>
+      <w:pPr>
+        <w:pStyle w:val="NoSpacing"/>
+        <w:numPr>
+          <w:ilvl w:val="0"/>
+          <w:numId w:val="6"/>
+        </w:numPr>
+      </w:pPr>
+      <w:r>
+        <w:t xml:space="preserve">All the methods would still work as they would all be called </w:t>
+      </w:r>
+      <w:proofErr w:type="spellStart"/>
+      <w:r>
+        <w:t>polymorphically</w:t>
+      </w:r>
+      <w:proofErr w:type="spellEnd"/>
+      <w:r>
+        <w:t>, but you would have to define the methods for each subclass implementing the interface.</w:t>
       </w:r>
     </w:p>
     <w:sectPr>
@@ -1427,6 +1546,92 @@
     </w:lvl>
   </w:abstractNum>
   <w:abstractNum w:abstractNumId="4" w15:restartNumberingAfterBreak="0">
+    <w:nsid w:val="48372B3B"/>
+    <w:multiLevelType w:val="hybridMultilevel"/>
+    <w:tmpl w:val="49C68898"/>
+    <w:lvl w:ilvl="0" w:tplc="0409000F">
+      <w:start w:val="1"/>
+      <w:numFmt w:val="decimal"/>
+      <w:lvlText w:val="%1."/>
+      <w:lvlJc w:val="left"/>
+      <w:pPr>
+        <w:ind w:left="720" w:hanging="360"/>
+      </w:pPr>
+    </w:lvl>
+    <w:lvl w:ilvl="1" w:tplc="04090019" w:tentative="1">
+      <w:start w:val="1"/>
+      <w:numFmt w:val="lowerLetter"/>
+      <w:lvlText w:val="%2."/>
+      <w:lvlJc w:val="left"/>
+      <w:pPr>
+        <w:ind w:left="1440" w:hanging="360"/>
+      </w:pPr>
+    </w:lvl>
+    <w:lvl w:ilvl="2" w:tplc="0409001B" w:tentative="1">
+      <w:start w:val="1"/>
+      <w:numFmt w:val="lowerRoman"/>
+      <w:lvlText w:val="%3."/>
+      <w:lvlJc w:val="right"/>
+      <w:pPr>
+        <w:ind w:left="2160" w:hanging="180"/>
+      </w:pPr>
+    </w:lvl>
+    <w:lvl w:ilvl="3" w:tplc="0409000F" w:tentative="1">
+      <w:start w:val="1"/>
+      <w:numFmt w:val="decimal"/>
+      <w:lvlText w:val="%4."/>
+      <w:lvlJc w:val="left"/>
+      <w:pPr>
+        <w:ind w:left="2880" w:hanging="360"/>
+      </w:pPr>
+    </w:lvl>
+    <w:lvl w:ilvl="4" w:tplc="04090019" w:tentative="1">
+      <w:start w:val="1"/>
+      <w:numFmt w:val="lowerLetter"/>
+      <w:lvlText w:val="%5."/>
+      <w:lvlJc w:val="left"/>
+      <w:pPr>
+        <w:ind w:left="3600" w:hanging="360"/>
+      </w:pPr>
+    </w:lvl>
+    <w:lvl w:ilvl="5" w:tplc="0409001B" w:tentative="1">
+      <w:start w:val="1"/>
+      <w:numFmt w:val="lowerRoman"/>
+      <w:lvlText w:val="%6."/>
+      <w:lvlJc w:val="right"/>
+      <w:pPr>
+        <w:ind w:left="4320" w:hanging="180"/>
+      </w:pPr>
+    </w:lvl>
+    <w:lvl w:ilvl="6" w:tplc="0409000F" w:tentative="1">
+      <w:start w:val="1"/>
+      <w:numFmt w:val="decimal"/>
+      <w:lvlText w:val="%7."/>
+      <w:lvlJc w:val="left"/>
+      <w:pPr>
+        <w:ind w:left="5040" w:hanging="360"/>
+      </w:pPr>
+    </w:lvl>
+    <w:lvl w:ilvl="7" w:tplc="04090019" w:tentative="1">
+      <w:start w:val="1"/>
+      <w:numFmt w:val="lowerLetter"/>
+      <w:lvlText w:val="%8."/>
+      <w:lvlJc w:val="left"/>
+      <w:pPr>
+        <w:ind w:left="5760" w:hanging="360"/>
+      </w:pPr>
+    </w:lvl>
+    <w:lvl w:ilvl="8" w:tplc="0409001B" w:tentative="1">
+      <w:start w:val="1"/>
+      <w:numFmt w:val="lowerRoman"/>
+      <w:lvlText w:val="%9."/>
+      <w:lvlJc w:val="right"/>
+      <w:pPr>
+        <w:ind w:left="6480" w:hanging="180"/>
+      </w:pPr>
+    </w:lvl>
+  </w:abstractNum>
+  <w:abstractNum w:abstractNumId="5" w15:restartNumberingAfterBreak="0">
     <w:nsid w:val="715C1F2D"/>
     <w:multiLevelType w:val="hybridMultilevel"/>
     <w:tmpl w:val="72B882B2"/>
@@ -1516,7 +1721,7 @@
     <w:abstractNumId w:val="0"/>
   </w:num>
   <w:num w:numId="2">
-    <w:abstractNumId w:val="4"/>
+    <w:abstractNumId w:val="5"/>
   </w:num>
   <w:num w:numId="3">
     <w:abstractNumId w:val="3"/>
@@ -1526,6 +1731,9 @@
   </w:num>
   <w:num w:numId="5">
     <w:abstractNumId w:val="2"/>
+  </w:num>
+  <w:num w:numId="6">
+    <w:abstractNumId w:val="4"/>
   </w:num>
 </w:numbering>
 </file>

</xml_diff>